<commit_message>
Update Logica de Programação - Projeto 1.docx
</commit_message>
<xml_diff>
--- a/Logica de Programação - Projeto 1.docx
+++ b/Logica de Programação - Projeto 1.docx
@@ -73,195 +73,12 @@
     </w:p>
     <w:p>
       <w:pPr>
-        <w:spacing w:after="0" w:line="240" w:lineRule="auto"/>
-        <w:rPr>
-          <w:rFonts w:ascii="Arial" w:eastAsia="Times New Roman" w:hAnsi="Arial" w:cs="Arial"/>
-          <w:sz w:val="20"/>
-          <w:szCs w:val="20"/>
-          <w:lang w:eastAsia="pt-BR"/>
+        <w:rPr>
+          <w:rFonts w:ascii="Arial" w:hAnsi="Arial" w:cs="Arial"/>
         </w:rPr>
       </w:pPr>
-      <w:r>
-        <w:rPr>
-          <w:rFonts w:ascii="Arial" w:eastAsia="Times New Roman" w:hAnsi="Arial" w:cs="Arial"/>
-          <w:color w:val="C27010"/>
-          <w:sz w:val="20"/>
-          <w:szCs w:val="20"/>
-          <w:shd w:val="clear" w:color="auto" w:fill="FFFFFF"/>
-          <w:lang w:eastAsia="pt-BR"/>
-        </w:rPr>
-        <w:t>Aristóteles, Sócrates e Platão estavam disputando uma competição de perguntas nas disciplinas de Física, Matemática e Química. Cada um obteve um primeiro lugar, um segundo lugar e um terceiro lugar.</w:t>
-      </w:r>
-    </w:p>
-    <w:p>
-      <w:pPr>
-        <w:shd w:val="clear" w:color="auto" w:fill="FFFFFF"/>
-        <w:spacing w:after="0" w:line="240" w:lineRule="auto"/>
-        <w:rPr>
-          <w:rFonts w:ascii="Arial" w:eastAsia="Times New Roman" w:hAnsi="Arial" w:cs="Arial"/>
-          <w:color w:val="C27010"/>
-          <w:sz w:val="20"/>
-          <w:szCs w:val="20"/>
-          <w:lang w:eastAsia="pt-BR"/>
-        </w:rPr>
-      </w:pPr>
-    </w:p>
-    <w:p>
-      <w:pPr>
-        <w:shd w:val="clear" w:color="auto" w:fill="FFFFFF"/>
-        <w:spacing w:after="0" w:line="240" w:lineRule="auto"/>
-        <w:rPr>
-          <w:rFonts w:ascii="Arial" w:eastAsia="Times New Roman" w:hAnsi="Arial" w:cs="Arial"/>
-          <w:color w:val="C27010"/>
-          <w:sz w:val="20"/>
-          <w:szCs w:val="20"/>
-          <w:lang w:eastAsia="pt-BR"/>
-        </w:rPr>
-      </w:pPr>
-      <w:r>
-        <w:rPr>
-          <w:rFonts w:ascii="Arial" w:eastAsia="Times New Roman" w:hAnsi="Arial" w:cs="Arial"/>
-          <w:color w:val="C27010"/>
-          <w:sz w:val="20"/>
-          <w:szCs w:val="20"/>
-          <w:lang w:eastAsia="pt-BR"/>
-        </w:rPr>
-        <w:t>Sabendo que: </w:t>
-      </w:r>
-    </w:p>
-    <w:p>
-      <w:pPr>
-        <w:shd w:val="clear" w:color="auto" w:fill="FFFFFF"/>
-        <w:spacing w:after="0" w:line="240" w:lineRule="auto"/>
-        <w:rPr>
-          <w:rFonts w:ascii="Arial" w:eastAsia="Times New Roman" w:hAnsi="Arial" w:cs="Arial"/>
-          <w:color w:val="C27010"/>
-          <w:sz w:val="20"/>
-          <w:szCs w:val="20"/>
-          <w:lang w:eastAsia="pt-BR"/>
-        </w:rPr>
-      </w:pPr>
-    </w:p>
-    <w:p>
-      <w:pPr>
-        <w:shd w:val="clear" w:color="auto" w:fill="FFFFFF"/>
-        <w:spacing w:after="0" w:line="240" w:lineRule="auto"/>
-        <w:rPr>
-          <w:rFonts w:ascii="Arial" w:eastAsia="Times New Roman" w:hAnsi="Arial" w:cs="Arial"/>
-          <w:color w:val="C27010"/>
-          <w:sz w:val="20"/>
-          <w:szCs w:val="20"/>
-          <w:lang w:eastAsia="pt-BR"/>
-        </w:rPr>
-      </w:pPr>
-      <w:r>
-        <w:rPr>
-          <w:rFonts w:ascii="Arial" w:eastAsia="Times New Roman" w:hAnsi="Arial" w:cs="Arial"/>
-          <w:color w:val="C27010"/>
-          <w:sz w:val="20"/>
-          <w:szCs w:val="20"/>
-          <w:lang w:eastAsia="pt-BR"/>
-        </w:rPr>
-        <w:t>- Aristóteles não ficou em primeiro em Química; </w:t>
-      </w:r>
-    </w:p>
-    <w:p>
-      <w:pPr>
-        <w:shd w:val="clear" w:color="auto" w:fill="FFFFFF"/>
-        <w:spacing w:after="0" w:line="240" w:lineRule="auto"/>
-        <w:rPr>
-          <w:rFonts w:ascii="Arial" w:eastAsia="Times New Roman" w:hAnsi="Arial" w:cs="Arial"/>
-          <w:color w:val="C27010"/>
-          <w:sz w:val="20"/>
-          <w:szCs w:val="20"/>
-          <w:lang w:eastAsia="pt-BR"/>
-        </w:rPr>
-      </w:pPr>
-      <w:r>
-        <w:rPr>
-          <w:rFonts w:ascii="Arial" w:eastAsia="Times New Roman" w:hAnsi="Arial" w:cs="Arial"/>
-          <w:color w:val="C27010"/>
-          <w:sz w:val="20"/>
-          <w:szCs w:val="20"/>
-          <w:lang w:eastAsia="pt-BR"/>
-        </w:rPr>
-        <w:t>- Sócrates perdeu para Platão em Física; </w:t>
-      </w:r>
-    </w:p>
-    <w:p>
-      <w:pPr>
-        <w:shd w:val="clear" w:color="auto" w:fill="FFFFFF"/>
-        <w:spacing w:after="0" w:line="240" w:lineRule="auto"/>
-        <w:rPr>
-          <w:rFonts w:ascii="Arial" w:eastAsia="Times New Roman" w:hAnsi="Arial" w:cs="Arial"/>
-          <w:color w:val="C27010"/>
-          <w:sz w:val="20"/>
-          <w:szCs w:val="20"/>
-          <w:lang w:eastAsia="pt-BR"/>
-        </w:rPr>
-      </w:pPr>
-      <w:r>
-        <w:rPr>
-          <w:rFonts w:ascii="Arial" w:eastAsia="Times New Roman" w:hAnsi="Arial" w:cs="Arial"/>
-          <w:color w:val="C27010"/>
-          <w:sz w:val="20"/>
-          <w:szCs w:val="20"/>
-          <w:lang w:eastAsia="pt-BR"/>
-        </w:rPr>
-        <w:t>- Platão acertou mais que Aristóteles em Matemática.</w:t>
-      </w:r>
-    </w:p>
-    <w:p>
-      <w:pPr>
-        <w:shd w:val="clear" w:color="auto" w:fill="FFFFFF"/>
-        <w:spacing w:after="0" w:line="240" w:lineRule="auto"/>
-        <w:rPr>
-          <w:rFonts w:ascii="Arial" w:eastAsia="Times New Roman" w:hAnsi="Arial" w:cs="Arial"/>
-          <w:color w:val="C27010"/>
-          <w:sz w:val="20"/>
-          <w:szCs w:val="20"/>
-          <w:lang w:eastAsia="pt-BR"/>
-        </w:rPr>
-      </w:pPr>
-    </w:p>
-    <w:p>
-      <w:pPr>
-        <w:shd w:val="clear" w:color="auto" w:fill="FFFFFF"/>
-        <w:spacing w:after="0" w:line="240" w:lineRule="auto"/>
-        <w:rPr>
-          <w:rFonts w:ascii="Arial" w:eastAsia="Times New Roman" w:hAnsi="Arial" w:cs="Arial"/>
-          <w:color w:val="C27010"/>
-          <w:sz w:val="20"/>
-          <w:szCs w:val="20"/>
-          <w:lang w:eastAsia="pt-BR"/>
-        </w:rPr>
-      </w:pPr>
-      <w:r>
-        <w:rPr>
-          <w:rFonts w:ascii="Arial" w:eastAsia="Times New Roman" w:hAnsi="Arial" w:cs="Arial"/>
-          <w:color w:val="C27010"/>
-          <w:sz w:val="20"/>
-          <w:szCs w:val="20"/>
-          <w:lang w:eastAsia="pt-BR"/>
-        </w:rPr>
-        <w:t>Informe quem ficou em 1º, 2º e 3º lugar em cada disciplina.</w:t>
-      </w:r>
-    </w:p>
-    <w:p>
-      <w:pPr>
-        <w:shd w:val="clear" w:color="auto" w:fill="FFFFFF"/>
-        <w:spacing w:after="0" w:line="240" w:lineRule="auto"/>
-        <w:rPr>
-          <w:rFonts w:ascii="Arial" w:hAnsi="Arial" w:cs="Arial"/>
-        </w:rPr>
-      </w:pPr>
-    </w:p>
-    <w:p>
-      <w:pPr>
-        <w:rPr>
-          <w:rFonts w:ascii="Arial" w:hAnsi="Arial" w:cs="Arial"/>
-        </w:rPr>
-      </w:pPr>
+      <w:bookmarkStart w:id="0" w:name="_GoBack"/>
+      <w:bookmarkEnd w:id="0"/>
       <w:r>
         <w:rPr>
           <w:rFonts w:ascii="Arial" w:hAnsi="Arial" w:cs="Arial"/>
@@ -307,8 +124,6 @@
         </w:rPr>
         <w:t>Matematica – 1º Platão, 2º Socrates e 3º Aristoteles</w:t>
       </w:r>
-      <w:bookmarkStart w:id="0" w:name="_GoBack"/>
-      <w:bookmarkEnd w:id="0"/>
       <w:r>
         <w:rPr>
           <w:rFonts w:ascii="Arial" w:hAnsi="Arial" w:cs="Arial"/>

</xml_diff>